<commit_message>
Wireframe for the system
Complete wireframe for the system
</commit_message>
<xml_diff>
--- a/Protótipo de interfaces.docx
+++ b/Protótipo de interfaces.docx
@@ -2,6 +2,13 @@
 <file path=word/document.xml><?xml version="1.0" encoding="utf-8"?>
 <w:document xmlns:wpc="http://schemas.microsoft.com/office/word/2010/wordprocessingCanvas" xmlns:cx="http://schemas.microsoft.com/office/drawing/2014/chartex" xmlns:cx1="http://schemas.microsoft.com/office/drawing/2015/9/8/chartex" xmlns:cx2="http://schemas.microsoft.com/office/drawing/2015/10/21/chartex" xmlns:cx3="http://schemas.microsoft.com/office/drawing/2016/5/9/chartex" xmlns:cx4="http://schemas.microsoft.com/office/drawing/2016/5/10/chartex" xmlns:cx5="http://schemas.microsoft.com/office/drawing/2016/5/11/chartex" xmlns:cx6="http://schemas.microsoft.com/office/drawing/2016/5/12/chartex" xmlns:cx7="http://schemas.microsoft.com/office/drawing/2016/5/13/chartex" xmlns:cx8="http://schemas.microsoft.com/office/drawing/2016/5/14/chartex" xmlns:mc="http://schemas.openxmlformats.org/markup-compatibility/2006" xmlns:aink="http://schemas.microsoft.com/office/drawing/2016/ink" xmlns:am3d="http://schemas.microsoft.com/office/drawing/2017/model3d" xmlns:o="urn:schemas-microsoft-com:office:office" xmlns:r="http://schemas.openxmlformats.org/officeDocument/2006/relationships" xmlns:m="http://schemas.openxmlformats.org/officeDocument/2006/math" xmlns:v="urn:schemas-microsoft-com:vml" xmlns:wp14="http://schemas.microsoft.com/office/word/2010/wordprocessingDrawing" xmlns:wp="http://schemas.openxmlformats.org/drawingml/2006/wordprocessingDrawing" xmlns:w10="urn:schemas-microsoft-com:office:word" xmlns:w="http://schemas.openxmlformats.org/wordprocessingml/2006/main" xmlns:w14="http://schemas.microsoft.com/office/word/2010/wordml" xmlns:w15="http://schemas.microsoft.com/office/word/2012/wordml" xmlns:w16cid="http://schemas.microsoft.com/office/word/2016/wordml/cid" xmlns:w16se="http://schemas.microsoft.com/office/word/2015/wordml/symex" xmlns:wpg="http://schemas.microsoft.com/office/word/2010/wordprocessingGroup" xmlns:wpi="http://schemas.microsoft.com/office/word/2010/wordprocessingInk" xmlns:wne="http://schemas.microsoft.com/office/word/2006/wordml" xmlns:wps="http://schemas.microsoft.com/office/word/2010/wordprocessingShape" mc:Ignorable="w14 w15 w16se w16cid wp14">
   <w:body>
+    <w:p>
+      <w:pPr>
+        <w:rPr>
+          <w:noProof/>
+        </w:rPr>
+      </w:pPr>
+    </w:p>
     <w:p>
       <w:r>
         <w:rPr>
@@ -9,9 +16,9 @@
         </w:rPr>
         <w:drawing>
           <wp:inline distT="0" distB="0" distL="0" distR="0">
-            <wp:extent cx="8437287" cy="4286250"/>
-            <wp:effectExtent l="0" t="0" r="1905" b="0"/>
-            <wp:docPr id="2" name="Imagen 2"/>
+            <wp:extent cx="5943600" cy="5381625"/>
+            <wp:effectExtent l="0" t="0" r="0" b="9525"/>
+            <wp:docPr id="15" name="Imagen 15"/>
             <wp:cNvGraphicFramePr>
               <a:graphicFrameLocks xmlns:a="http://schemas.openxmlformats.org/drawingml/2006/main" noChangeAspect="1"/>
             </wp:cNvGraphicFramePr>
@@ -19,7 +26,7 @@
               <a:graphicData uri="http://schemas.openxmlformats.org/drawingml/2006/picture">
                 <pic:pic xmlns:pic="http://schemas.openxmlformats.org/drawingml/2006/picture">
                   <pic:nvPicPr>
-                    <pic:cNvPr id="0" name="Picture 2"/>
+                    <pic:cNvPr id="0" name="Picture 15"/>
                     <pic:cNvPicPr>
                       <a:picLocks noChangeAspect="1" noChangeArrowheads="1"/>
                     </pic:cNvPicPr>
@@ -40,7 +47,7 @@
                   <pic:spPr bwMode="auto">
                     <a:xfrm>
                       <a:off x="0" y="0"/>
-                      <a:ext cx="8450672" cy="4293050"/>
+                      <a:ext cx="5943600" cy="5381625"/>
                     </a:xfrm>
                     <a:prstGeom prst="rect">
                       <a:avLst/>
@@ -56,16 +63,19 @@
           </wp:inline>
         </w:drawing>
       </w:r>
-      <w:bookmarkStart w:id="0" w:name="_GoBack"/>
+    </w:p>
+    <w:p/>
+    <w:p>
       <w:r>
         <w:rPr>
           <w:noProof/>
         </w:rPr>
+        <w:lastRenderedPageBreak/>
         <w:drawing>
-          <wp:inline distT="0" distB="0" distL="0" distR="0" wp14:anchorId="4DD94ED9" wp14:editId="24B2B785">
-            <wp:extent cx="7090705" cy="3590925"/>
-            <wp:effectExtent l="0" t="0" r="0" b="0"/>
-            <wp:docPr id="4" name="Imagen 4"/>
+          <wp:inline distT="0" distB="0" distL="0" distR="0">
+            <wp:extent cx="5943600" cy="5381625"/>
+            <wp:effectExtent l="0" t="0" r="0" b="9525"/>
+            <wp:docPr id="17" name="Imagen 17"/>
             <wp:cNvGraphicFramePr>
               <a:graphicFrameLocks xmlns:a="http://schemas.openxmlformats.org/drawingml/2006/main" noChangeAspect="1"/>
             </wp:cNvGraphicFramePr>
@@ -73,7 +83,7 @@
               <a:graphicData uri="http://schemas.openxmlformats.org/drawingml/2006/picture">
                 <pic:pic xmlns:pic="http://schemas.openxmlformats.org/drawingml/2006/picture">
                   <pic:nvPicPr>
-                    <pic:cNvPr id="0" name="Picture 4"/>
+                    <pic:cNvPr id="0" name="Picture 17"/>
                     <pic:cNvPicPr>
                       <a:picLocks noChangeAspect="1" noChangeArrowheads="1"/>
                     </pic:cNvPicPr>
@@ -94,7 +104,7 @@
                   <pic:spPr bwMode="auto">
                     <a:xfrm>
                       <a:off x="0" y="0"/>
-                      <a:ext cx="7092558" cy="3591863"/>
+                      <a:ext cx="5943600" cy="5381625"/>
                     </a:xfrm>
                     <a:prstGeom prst="rect">
                       <a:avLst/>
@@ -110,7 +120,8 @@
           </wp:inline>
         </w:drawing>
       </w:r>
-      <w:bookmarkEnd w:id="0"/>
+    </w:p>
+    <w:p>
       <w:r>
         <w:rPr>
           <w:noProof/>
@@ -118,9 +129,9 @@
         <w:lastRenderedPageBreak/>
         <w:drawing>
           <wp:inline distT="0" distB="0" distL="0" distR="0">
-            <wp:extent cx="7686040" cy="3886200"/>
-            <wp:effectExtent l="0" t="0" r="0" b="0"/>
-            <wp:docPr id="3" name="Imagen 3"/>
+            <wp:extent cx="5943600" cy="5381625"/>
+            <wp:effectExtent l="0" t="0" r="0" b="9525"/>
+            <wp:docPr id="19" name="Imagen 19"/>
             <wp:cNvGraphicFramePr>
               <a:graphicFrameLocks xmlns:a="http://schemas.openxmlformats.org/drawingml/2006/main" noChangeAspect="1"/>
             </wp:cNvGraphicFramePr>
@@ -128,7 +139,7 @@
               <a:graphicData uri="http://schemas.openxmlformats.org/drawingml/2006/picture">
                 <pic:pic xmlns:pic="http://schemas.openxmlformats.org/drawingml/2006/picture">
                   <pic:nvPicPr>
-                    <pic:cNvPr id="0" name="Picture 3"/>
+                    <pic:cNvPr id="0" name="Picture 19"/>
                     <pic:cNvPicPr>
                       <a:picLocks noChangeAspect="1" noChangeArrowheads="1"/>
                     </pic:cNvPicPr>
@@ -149,7 +160,7 @@
                   <pic:spPr bwMode="auto">
                     <a:xfrm>
                       <a:off x="0" y="0"/>
-                      <a:ext cx="7695660" cy="3891064"/>
+                      <a:ext cx="5943600" cy="5381625"/>
                     </a:xfrm>
                     <a:prstGeom prst="rect">
                       <a:avLst/>
@@ -166,8 +177,6 @@
         </w:drawing>
       </w:r>
     </w:p>
-    <w:p/>
-    <w:p/>
     <w:p>
       <w:r>
         <w:rPr>
@@ -176,9 +185,9 @@
         <w:lastRenderedPageBreak/>
         <w:drawing>
           <wp:inline distT="0" distB="0" distL="0" distR="0">
-            <wp:extent cx="7384627" cy="3733800"/>
-            <wp:effectExtent l="0" t="0" r="6985" b="0"/>
-            <wp:docPr id="1" name="Imagen 1"/>
+            <wp:extent cx="5943600" cy="5381625"/>
+            <wp:effectExtent l="0" t="0" r="0" b="9525"/>
+            <wp:docPr id="20" name="Imagen 20"/>
             <wp:cNvGraphicFramePr>
               <a:graphicFrameLocks xmlns:a="http://schemas.openxmlformats.org/drawingml/2006/main" noChangeAspect="1"/>
             </wp:cNvGraphicFramePr>
@@ -186,7 +195,7 @@
               <a:graphicData uri="http://schemas.openxmlformats.org/drawingml/2006/picture">
                 <pic:pic xmlns:pic="http://schemas.openxmlformats.org/drawingml/2006/picture">
                   <pic:nvPicPr>
-                    <pic:cNvPr id="0" name="Picture 1"/>
+                    <pic:cNvPr id="0" name="Picture 20"/>
                     <pic:cNvPicPr>
                       <a:picLocks noChangeAspect="1" noChangeArrowheads="1"/>
                     </pic:cNvPicPr>
@@ -207,7 +216,7 @@
                   <pic:spPr bwMode="auto">
                     <a:xfrm>
                       <a:off x="0" y="0"/>
-                      <a:ext cx="7386145" cy="3734568"/>
+                      <a:ext cx="5943600" cy="5381625"/>
                     </a:xfrm>
                     <a:prstGeom prst="rect">
                       <a:avLst/>
@@ -224,6 +233,570 @@
         </w:drawing>
       </w:r>
     </w:p>
+    <w:p>
+      <w:r>
+        <w:rPr>
+          <w:noProof/>
+        </w:rPr>
+        <w:lastRenderedPageBreak/>
+        <w:drawing>
+          <wp:inline distT="0" distB="0" distL="0" distR="0">
+            <wp:extent cx="5943600" cy="5381625"/>
+            <wp:effectExtent l="0" t="0" r="0" b="9525"/>
+            <wp:docPr id="21" name="Imagen 21"/>
+            <wp:cNvGraphicFramePr>
+              <a:graphicFrameLocks xmlns:a="http://schemas.openxmlformats.org/drawingml/2006/main" noChangeAspect="1"/>
+            </wp:cNvGraphicFramePr>
+            <a:graphic xmlns:a="http://schemas.openxmlformats.org/drawingml/2006/main">
+              <a:graphicData uri="http://schemas.openxmlformats.org/drawingml/2006/picture">
+                <pic:pic xmlns:pic="http://schemas.openxmlformats.org/drawingml/2006/picture">
+                  <pic:nvPicPr>
+                    <pic:cNvPr id="0" name="Picture 21"/>
+                    <pic:cNvPicPr>
+                      <a:picLocks noChangeAspect="1" noChangeArrowheads="1"/>
+                    </pic:cNvPicPr>
+                  </pic:nvPicPr>
+                  <pic:blipFill>
+                    <a:blip r:embed="rId8">
+                      <a:extLst>
+                        <a:ext uri="{28A0092B-C50C-407E-A947-70E740481C1C}">
+                          <a14:useLocalDpi xmlns:a14="http://schemas.microsoft.com/office/drawing/2010/main" val="0"/>
+                        </a:ext>
+                      </a:extLst>
+                    </a:blip>
+                    <a:srcRect/>
+                    <a:stretch>
+                      <a:fillRect/>
+                    </a:stretch>
+                  </pic:blipFill>
+                  <pic:spPr bwMode="auto">
+                    <a:xfrm>
+                      <a:off x="0" y="0"/>
+                      <a:ext cx="5943600" cy="5381625"/>
+                    </a:xfrm>
+                    <a:prstGeom prst="rect">
+                      <a:avLst/>
+                    </a:prstGeom>
+                    <a:noFill/>
+                    <a:ln>
+                      <a:noFill/>
+                    </a:ln>
+                  </pic:spPr>
+                </pic:pic>
+              </a:graphicData>
+            </a:graphic>
+          </wp:inline>
+        </w:drawing>
+      </w:r>
+    </w:p>
+    <w:p>
+      <w:r>
+        <w:rPr>
+          <w:noProof/>
+        </w:rPr>
+        <w:lastRenderedPageBreak/>
+        <w:drawing>
+          <wp:inline distT="0" distB="0" distL="0" distR="0">
+            <wp:extent cx="5943600" cy="5381625"/>
+            <wp:effectExtent l="0" t="0" r="0" b="9525"/>
+            <wp:docPr id="22" name="Imagen 22"/>
+            <wp:cNvGraphicFramePr>
+              <a:graphicFrameLocks xmlns:a="http://schemas.openxmlformats.org/drawingml/2006/main" noChangeAspect="1"/>
+            </wp:cNvGraphicFramePr>
+            <a:graphic xmlns:a="http://schemas.openxmlformats.org/drawingml/2006/main">
+              <a:graphicData uri="http://schemas.openxmlformats.org/drawingml/2006/picture">
+                <pic:pic xmlns:pic="http://schemas.openxmlformats.org/drawingml/2006/picture">
+                  <pic:nvPicPr>
+                    <pic:cNvPr id="0" name="Picture 22"/>
+                    <pic:cNvPicPr>
+                      <a:picLocks noChangeAspect="1" noChangeArrowheads="1"/>
+                    </pic:cNvPicPr>
+                  </pic:nvPicPr>
+                  <pic:blipFill>
+                    <a:blip r:embed="rId9">
+                      <a:extLst>
+                        <a:ext uri="{28A0092B-C50C-407E-A947-70E740481C1C}">
+                          <a14:useLocalDpi xmlns:a14="http://schemas.microsoft.com/office/drawing/2010/main" val="0"/>
+                        </a:ext>
+                      </a:extLst>
+                    </a:blip>
+                    <a:srcRect/>
+                    <a:stretch>
+                      <a:fillRect/>
+                    </a:stretch>
+                  </pic:blipFill>
+                  <pic:spPr bwMode="auto">
+                    <a:xfrm>
+                      <a:off x="0" y="0"/>
+                      <a:ext cx="5943600" cy="5381625"/>
+                    </a:xfrm>
+                    <a:prstGeom prst="rect">
+                      <a:avLst/>
+                    </a:prstGeom>
+                    <a:noFill/>
+                    <a:ln>
+                      <a:noFill/>
+                    </a:ln>
+                  </pic:spPr>
+                </pic:pic>
+              </a:graphicData>
+            </a:graphic>
+          </wp:inline>
+        </w:drawing>
+      </w:r>
+    </w:p>
+    <w:p>
+      <w:r>
+        <w:rPr>
+          <w:noProof/>
+        </w:rPr>
+        <w:lastRenderedPageBreak/>
+        <w:drawing>
+          <wp:inline distT="0" distB="0" distL="0" distR="0">
+            <wp:extent cx="5943600" cy="5381625"/>
+            <wp:effectExtent l="0" t="0" r="0" b="9525"/>
+            <wp:docPr id="24" name="Imagen 24"/>
+            <wp:cNvGraphicFramePr>
+              <a:graphicFrameLocks xmlns:a="http://schemas.openxmlformats.org/drawingml/2006/main" noChangeAspect="1"/>
+            </wp:cNvGraphicFramePr>
+            <a:graphic xmlns:a="http://schemas.openxmlformats.org/drawingml/2006/main">
+              <a:graphicData uri="http://schemas.openxmlformats.org/drawingml/2006/picture">
+                <pic:pic xmlns:pic="http://schemas.openxmlformats.org/drawingml/2006/picture">
+                  <pic:nvPicPr>
+                    <pic:cNvPr id="0" name="Picture 24"/>
+                    <pic:cNvPicPr>
+                      <a:picLocks noChangeAspect="1" noChangeArrowheads="1"/>
+                    </pic:cNvPicPr>
+                  </pic:nvPicPr>
+                  <pic:blipFill>
+                    <a:blip r:embed="rId10">
+                      <a:extLst>
+                        <a:ext uri="{28A0092B-C50C-407E-A947-70E740481C1C}">
+                          <a14:useLocalDpi xmlns:a14="http://schemas.microsoft.com/office/drawing/2010/main" val="0"/>
+                        </a:ext>
+                      </a:extLst>
+                    </a:blip>
+                    <a:srcRect/>
+                    <a:stretch>
+                      <a:fillRect/>
+                    </a:stretch>
+                  </pic:blipFill>
+                  <pic:spPr bwMode="auto">
+                    <a:xfrm>
+                      <a:off x="0" y="0"/>
+                      <a:ext cx="5943600" cy="5381625"/>
+                    </a:xfrm>
+                    <a:prstGeom prst="rect">
+                      <a:avLst/>
+                    </a:prstGeom>
+                    <a:noFill/>
+                    <a:ln>
+                      <a:noFill/>
+                    </a:ln>
+                  </pic:spPr>
+                </pic:pic>
+              </a:graphicData>
+            </a:graphic>
+          </wp:inline>
+        </w:drawing>
+      </w:r>
+    </w:p>
+    <w:p>
+      <w:r>
+        <w:rPr>
+          <w:noProof/>
+        </w:rPr>
+        <w:lastRenderedPageBreak/>
+        <w:drawing>
+          <wp:inline distT="0" distB="0" distL="0" distR="0">
+            <wp:extent cx="5943600" cy="5381625"/>
+            <wp:effectExtent l="0" t="0" r="0" b="9525"/>
+            <wp:docPr id="23" name="Imagen 23"/>
+            <wp:cNvGraphicFramePr>
+              <a:graphicFrameLocks xmlns:a="http://schemas.openxmlformats.org/drawingml/2006/main" noChangeAspect="1"/>
+            </wp:cNvGraphicFramePr>
+            <a:graphic xmlns:a="http://schemas.openxmlformats.org/drawingml/2006/main">
+              <a:graphicData uri="http://schemas.openxmlformats.org/drawingml/2006/picture">
+                <pic:pic xmlns:pic="http://schemas.openxmlformats.org/drawingml/2006/picture">
+                  <pic:nvPicPr>
+                    <pic:cNvPr id="0" name="Picture 23"/>
+                    <pic:cNvPicPr>
+                      <a:picLocks noChangeAspect="1" noChangeArrowheads="1"/>
+                    </pic:cNvPicPr>
+                  </pic:nvPicPr>
+                  <pic:blipFill>
+                    <a:blip r:embed="rId11">
+                      <a:extLst>
+                        <a:ext uri="{28A0092B-C50C-407E-A947-70E740481C1C}">
+                          <a14:useLocalDpi xmlns:a14="http://schemas.microsoft.com/office/drawing/2010/main" val="0"/>
+                        </a:ext>
+                      </a:extLst>
+                    </a:blip>
+                    <a:srcRect/>
+                    <a:stretch>
+                      <a:fillRect/>
+                    </a:stretch>
+                  </pic:blipFill>
+                  <pic:spPr bwMode="auto">
+                    <a:xfrm>
+                      <a:off x="0" y="0"/>
+                      <a:ext cx="5943600" cy="5381625"/>
+                    </a:xfrm>
+                    <a:prstGeom prst="rect">
+                      <a:avLst/>
+                    </a:prstGeom>
+                    <a:noFill/>
+                    <a:ln>
+                      <a:noFill/>
+                    </a:ln>
+                  </pic:spPr>
+                </pic:pic>
+              </a:graphicData>
+            </a:graphic>
+          </wp:inline>
+        </w:drawing>
+      </w:r>
+    </w:p>
+    <w:p>
+      <w:r>
+        <w:rPr>
+          <w:noProof/>
+        </w:rPr>
+        <w:lastRenderedPageBreak/>
+        <w:drawing>
+          <wp:inline distT="0" distB="0" distL="0" distR="0">
+            <wp:extent cx="5943600" cy="5381625"/>
+            <wp:effectExtent l="0" t="0" r="0" b="9525"/>
+            <wp:docPr id="26" name="Imagen 26"/>
+            <wp:cNvGraphicFramePr>
+              <a:graphicFrameLocks xmlns:a="http://schemas.openxmlformats.org/drawingml/2006/main" noChangeAspect="1"/>
+            </wp:cNvGraphicFramePr>
+            <a:graphic xmlns:a="http://schemas.openxmlformats.org/drawingml/2006/main">
+              <a:graphicData uri="http://schemas.openxmlformats.org/drawingml/2006/picture">
+                <pic:pic xmlns:pic="http://schemas.openxmlformats.org/drawingml/2006/picture">
+                  <pic:nvPicPr>
+                    <pic:cNvPr id="0" name="Picture 26"/>
+                    <pic:cNvPicPr>
+                      <a:picLocks noChangeAspect="1" noChangeArrowheads="1"/>
+                    </pic:cNvPicPr>
+                  </pic:nvPicPr>
+                  <pic:blipFill>
+                    <a:blip r:embed="rId12">
+                      <a:extLst>
+                        <a:ext uri="{28A0092B-C50C-407E-A947-70E740481C1C}">
+                          <a14:useLocalDpi xmlns:a14="http://schemas.microsoft.com/office/drawing/2010/main" val="0"/>
+                        </a:ext>
+                      </a:extLst>
+                    </a:blip>
+                    <a:srcRect/>
+                    <a:stretch>
+                      <a:fillRect/>
+                    </a:stretch>
+                  </pic:blipFill>
+                  <pic:spPr bwMode="auto">
+                    <a:xfrm>
+                      <a:off x="0" y="0"/>
+                      <a:ext cx="5943600" cy="5381625"/>
+                    </a:xfrm>
+                    <a:prstGeom prst="rect">
+                      <a:avLst/>
+                    </a:prstGeom>
+                    <a:noFill/>
+                    <a:ln>
+                      <a:noFill/>
+                    </a:ln>
+                  </pic:spPr>
+                </pic:pic>
+              </a:graphicData>
+            </a:graphic>
+          </wp:inline>
+        </w:drawing>
+      </w:r>
+    </w:p>
+    <w:p>
+      <w:r>
+        <w:rPr>
+          <w:noProof/>
+        </w:rPr>
+        <w:lastRenderedPageBreak/>
+        <w:drawing>
+          <wp:inline distT="0" distB="0" distL="0" distR="0">
+            <wp:extent cx="5943600" cy="5381625"/>
+            <wp:effectExtent l="0" t="0" r="0" b="9525"/>
+            <wp:docPr id="27" name="Imagen 27"/>
+            <wp:cNvGraphicFramePr>
+              <a:graphicFrameLocks xmlns:a="http://schemas.openxmlformats.org/drawingml/2006/main" noChangeAspect="1"/>
+            </wp:cNvGraphicFramePr>
+            <a:graphic xmlns:a="http://schemas.openxmlformats.org/drawingml/2006/main">
+              <a:graphicData uri="http://schemas.openxmlformats.org/drawingml/2006/picture">
+                <pic:pic xmlns:pic="http://schemas.openxmlformats.org/drawingml/2006/picture">
+                  <pic:nvPicPr>
+                    <pic:cNvPr id="0" name="Picture 27"/>
+                    <pic:cNvPicPr>
+                      <a:picLocks noChangeAspect="1" noChangeArrowheads="1"/>
+                    </pic:cNvPicPr>
+                  </pic:nvPicPr>
+                  <pic:blipFill>
+                    <a:blip r:embed="rId13">
+                      <a:extLst>
+                        <a:ext uri="{28A0092B-C50C-407E-A947-70E740481C1C}">
+                          <a14:useLocalDpi xmlns:a14="http://schemas.microsoft.com/office/drawing/2010/main" val="0"/>
+                        </a:ext>
+                      </a:extLst>
+                    </a:blip>
+                    <a:srcRect/>
+                    <a:stretch>
+                      <a:fillRect/>
+                    </a:stretch>
+                  </pic:blipFill>
+                  <pic:spPr bwMode="auto">
+                    <a:xfrm>
+                      <a:off x="0" y="0"/>
+                      <a:ext cx="5943600" cy="5381625"/>
+                    </a:xfrm>
+                    <a:prstGeom prst="rect">
+                      <a:avLst/>
+                    </a:prstGeom>
+                    <a:noFill/>
+                    <a:ln>
+                      <a:noFill/>
+                    </a:ln>
+                  </pic:spPr>
+                </pic:pic>
+              </a:graphicData>
+            </a:graphic>
+          </wp:inline>
+        </w:drawing>
+      </w:r>
+    </w:p>
+    <w:p/>
+    <w:p>
+      <w:r>
+        <w:rPr>
+          <w:noProof/>
+        </w:rPr>
+        <w:lastRenderedPageBreak/>
+        <w:drawing>
+          <wp:inline distT="0" distB="0" distL="0" distR="0">
+            <wp:extent cx="5943600" cy="5381625"/>
+            <wp:effectExtent l="0" t="0" r="0" b="9525"/>
+            <wp:docPr id="28" name="Imagen 28"/>
+            <wp:cNvGraphicFramePr>
+              <a:graphicFrameLocks xmlns:a="http://schemas.openxmlformats.org/drawingml/2006/main" noChangeAspect="1"/>
+            </wp:cNvGraphicFramePr>
+            <a:graphic xmlns:a="http://schemas.openxmlformats.org/drawingml/2006/main">
+              <a:graphicData uri="http://schemas.openxmlformats.org/drawingml/2006/picture">
+                <pic:pic xmlns:pic="http://schemas.openxmlformats.org/drawingml/2006/picture">
+                  <pic:nvPicPr>
+                    <pic:cNvPr id="0" name="Picture 28"/>
+                    <pic:cNvPicPr>
+                      <a:picLocks noChangeAspect="1" noChangeArrowheads="1"/>
+                    </pic:cNvPicPr>
+                  </pic:nvPicPr>
+                  <pic:blipFill>
+                    <a:blip r:embed="rId14">
+                      <a:extLst>
+                        <a:ext uri="{28A0092B-C50C-407E-A947-70E740481C1C}">
+                          <a14:useLocalDpi xmlns:a14="http://schemas.microsoft.com/office/drawing/2010/main" val="0"/>
+                        </a:ext>
+                      </a:extLst>
+                    </a:blip>
+                    <a:srcRect/>
+                    <a:stretch>
+                      <a:fillRect/>
+                    </a:stretch>
+                  </pic:blipFill>
+                  <pic:spPr bwMode="auto">
+                    <a:xfrm>
+                      <a:off x="0" y="0"/>
+                      <a:ext cx="5943600" cy="5381625"/>
+                    </a:xfrm>
+                    <a:prstGeom prst="rect">
+                      <a:avLst/>
+                    </a:prstGeom>
+                    <a:noFill/>
+                    <a:ln>
+                      <a:noFill/>
+                    </a:ln>
+                  </pic:spPr>
+                </pic:pic>
+              </a:graphicData>
+            </a:graphic>
+          </wp:inline>
+        </w:drawing>
+      </w:r>
+    </w:p>
+    <w:p>
+      <w:r>
+        <w:rPr>
+          <w:noProof/>
+        </w:rPr>
+        <w:lastRenderedPageBreak/>
+        <w:drawing>
+          <wp:inline distT="0" distB="0" distL="0" distR="0">
+            <wp:extent cx="5943600" cy="5381625"/>
+            <wp:effectExtent l="0" t="0" r="0" b="9525"/>
+            <wp:docPr id="29" name="Imagen 29"/>
+            <wp:cNvGraphicFramePr>
+              <a:graphicFrameLocks xmlns:a="http://schemas.openxmlformats.org/drawingml/2006/main" noChangeAspect="1"/>
+            </wp:cNvGraphicFramePr>
+            <a:graphic xmlns:a="http://schemas.openxmlformats.org/drawingml/2006/main">
+              <a:graphicData uri="http://schemas.openxmlformats.org/drawingml/2006/picture">
+                <pic:pic xmlns:pic="http://schemas.openxmlformats.org/drawingml/2006/picture">
+                  <pic:nvPicPr>
+                    <pic:cNvPr id="0" name="Picture 29"/>
+                    <pic:cNvPicPr>
+                      <a:picLocks noChangeAspect="1" noChangeArrowheads="1"/>
+                    </pic:cNvPicPr>
+                  </pic:nvPicPr>
+                  <pic:blipFill>
+                    <a:blip r:embed="rId15">
+                      <a:extLst>
+                        <a:ext uri="{28A0092B-C50C-407E-A947-70E740481C1C}">
+                          <a14:useLocalDpi xmlns:a14="http://schemas.microsoft.com/office/drawing/2010/main" val="0"/>
+                        </a:ext>
+                      </a:extLst>
+                    </a:blip>
+                    <a:srcRect/>
+                    <a:stretch>
+                      <a:fillRect/>
+                    </a:stretch>
+                  </pic:blipFill>
+                  <pic:spPr bwMode="auto">
+                    <a:xfrm>
+                      <a:off x="0" y="0"/>
+                      <a:ext cx="5943600" cy="5381625"/>
+                    </a:xfrm>
+                    <a:prstGeom prst="rect">
+                      <a:avLst/>
+                    </a:prstGeom>
+                    <a:noFill/>
+                    <a:ln>
+                      <a:noFill/>
+                    </a:ln>
+                  </pic:spPr>
+                </pic:pic>
+              </a:graphicData>
+            </a:graphic>
+          </wp:inline>
+        </w:drawing>
+      </w:r>
+    </w:p>
+    <w:p>
+      <w:bookmarkStart w:id="0" w:name="_GoBack"/>
+      <w:bookmarkEnd w:id="0"/>
+      <w:r>
+        <w:rPr>
+          <w:noProof/>
+        </w:rPr>
+        <w:lastRenderedPageBreak/>
+        <w:drawing>
+          <wp:inline distT="0" distB="0" distL="0" distR="0">
+            <wp:extent cx="5943600" cy="5381625"/>
+            <wp:effectExtent l="0" t="0" r="0" b="9525"/>
+            <wp:docPr id="31" name="Imagen 31"/>
+            <wp:cNvGraphicFramePr>
+              <a:graphicFrameLocks xmlns:a="http://schemas.openxmlformats.org/drawingml/2006/main" noChangeAspect="1"/>
+            </wp:cNvGraphicFramePr>
+            <a:graphic xmlns:a="http://schemas.openxmlformats.org/drawingml/2006/main">
+              <a:graphicData uri="http://schemas.openxmlformats.org/drawingml/2006/picture">
+                <pic:pic xmlns:pic="http://schemas.openxmlformats.org/drawingml/2006/picture">
+                  <pic:nvPicPr>
+                    <pic:cNvPr id="0" name="Picture 31"/>
+                    <pic:cNvPicPr>
+                      <a:picLocks noChangeAspect="1" noChangeArrowheads="1"/>
+                    </pic:cNvPicPr>
+                  </pic:nvPicPr>
+                  <pic:blipFill>
+                    <a:blip r:embed="rId16">
+                      <a:extLst>
+                        <a:ext uri="{28A0092B-C50C-407E-A947-70E740481C1C}">
+                          <a14:useLocalDpi xmlns:a14="http://schemas.microsoft.com/office/drawing/2010/main" val="0"/>
+                        </a:ext>
+                      </a:extLst>
+                    </a:blip>
+                    <a:srcRect/>
+                    <a:stretch>
+                      <a:fillRect/>
+                    </a:stretch>
+                  </pic:blipFill>
+                  <pic:spPr bwMode="auto">
+                    <a:xfrm>
+                      <a:off x="0" y="0"/>
+                      <a:ext cx="5943600" cy="5381625"/>
+                    </a:xfrm>
+                    <a:prstGeom prst="rect">
+                      <a:avLst/>
+                    </a:prstGeom>
+                    <a:noFill/>
+                    <a:ln>
+                      <a:noFill/>
+                    </a:ln>
+                  </pic:spPr>
+                </pic:pic>
+              </a:graphicData>
+            </a:graphic>
+          </wp:inline>
+        </w:drawing>
+      </w:r>
+    </w:p>
+    <w:p>
+      <w:r>
+        <w:rPr>
+          <w:noProof/>
+        </w:rPr>
+        <w:lastRenderedPageBreak/>
+        <w:drawing>
+          <wp:inline distT="0" distB="0" distL="0" distR="0">
+            <wp:extent cx="5943600" cy="5381625"/>
+            <wp:effectExtent l="0" t="0" r="0" b="9525"/>
+            <wp:docPr id="30" name="Imagen 30"/>
+            <wp:cNvGraphicFramePr>
+              <a:graphicFrameLocks xmlns:a="http://schemas.openxmlformats.org/drawingml/2006/main" noChangeAspect="1"/>
+            </wp:cNvGraphicFramePr>
+            <a:graphic xmlns:a="http://schemas.openxmlformats.org/drawingml/2006/main">
+              <a:graphicData uri="http://schemas.openxmlformats.org/drawingml/2006/picture">
+                <pic:pic xmlns:pic="http://schemas.openxmlformats.org/drawingml/2006/picture">
+                  <pic:nvPicPr>
+                    <pic:cNvPr id="0" name="Picture 30"/>
+                    <pic:cNvPicPr>
+                      <a:picLocks noChangeAspect="1" noChangeArrowheads="1"/>
+                    </pic:cNvPicPr>
+                  </pic:nvPicPr>
+                  <pic:blipFill>
+                    <a:blip r:embed="rId17">
+                      <a:extLst>
+                        <a:ext uri="{28A0092B-C50C-407E-A947-70E740481C1C}">
+                          <a14:useLocalDpi xmlns:a14="http://schemas.microsoft.com/office/drawing/2010/main" val="0"/>
+                        </a:ext>
+                      </a:extLst>
+                    </a:blip>
+                    <a:srcRect/>
+                    <a:stretch>
+                      <a:fillRect/>
+                    </a:stretch>
+                  </pic:blipFill>
+                  <pic:spPr bwMode="auto">
+                    <a:xfrm>
+                      <a:off x="0" y="0"/>
+                      <a:ext cx="5943600" cy="5381625"/>
+                    </a:xfrm>
+                    <a:prstGeom prst="rect">
+                      <a:avLst/>
+                    </a:prstGeom>
+                    <a:noFill/>
+                    <a:ln>
+                      <a:noFill/>
+                    </a:ln>
+                  </pic:spPr>
+                </pic:pic>
+              </a:graphicData>
+            </a:graphic>
+          </wp:inline>
+        </w:drawing>
+      </w:r>
+    </w:p>
+    <w:p/>
     <w:sectPr>
       <w:pgSz w:w="12240" w:h="15840"/>
       <w:pgMar w:top="1440" w:right="1440" w:bottom="1440" w:left="1440" w:header="709" w:footer="709" w:gutter="0"/>
@@ -251,7 +824,7 @@
       </w:pPr>
     </w:pPrDefault>
   </w:docDefaults>
-  <w:latentStyles w:defLockedState="0" w:defUIPriority="99" w:defSemiHidden="0" w:defUnhideWhenUsed="0" w:defQFormat="0" w:count="377">
+  <w:latentStyles w:defLockedState="0" w:defUIPriority="99" w:defSemiHidden="0" w:defUnhideWhenUsed="0" w:defQFormat="0" w:count="376">
     <w:lsdException w:name="Normal" w:uiPriority="0" w:qFormat="1"/>
     <w:lsdException w:name="heading 1" w:uiPriority="9" w:qFormat="1"/>
     <w:lsdException w:name="heading 2" w:semiHidden="1" w:uiPriority="9" w:unhideWhenUsed="1" w:qFormat="1"/>
@@ -357,6 +930,7 @@
     <w:lsdException w:name="HTML Sample" w:semiHidden="1" w:unhideWhenUsed="1"/>
     <w:lsdException w:name="HTML Typewriter" w:semiHidden="1" w:unhideWhenUsed="1"/>
     <w:lsdException w:name="HTML Variable" w:semiHidden="1" w:unhideWhenUsed="1"/>
+    <w:lsdException w:name="Normal Table" w:semiHidden="1" w:unhideWhenUsed="1"/>
     <w:lsdException w:name="annotation subject" w:semiHidden="1" w:unhideWhenUsed="1"/>
     <w:lsdException w:name="No List" w:semiHidden="1" w:unhideWhenUsed="1"/>
     <w:lsdException w:name="Outline List 1" w:semiHidden="1" w:unhideWhenUsed="1"/>
@@ -403,8 +977,10 @@
     <w:lsdException w:name="Table Subtle 2" w:semiHidden="1" w:unhideWhenUsed="1"/>
     <w:lsdException w:name="Table Web 1" w:semiHidden="1" w:unhideWhenUsed="1"/>
     <w:lsdException w:name="Table Web 2" w:semiHidden="1" w:unhideWhenUsed="1"/>
+    <w:lsdException w:name="Table Web 3" w:semiHidden="1" w:unhideWhenUsed="1"/>
     <w:lsdException w:name="Balloon Text" w:semiHidden="1" w:unhideWhenUsed="1"/>
     <w:lsdException w:name="Table Grid" w:uiPriority="39"/>
+    <w:lsdException w:name="Table Theme" w:semiHidden="1" w:unhideWhenUsed="1"/>
     <w:lsdException w:name="Placeholder Text" w:semiHidden="1"/>
     <w:lsdException w:name="No Spacing" w:uiPriority="1" w:qFormat="1"/>
     <w:lsdException w:name="Light Shading" w:uiPriority="60"/>
@@ -625,7 +1201,6 @@
     <w:lsdException w:name="Hashtag" w:semiHidden="1" w:unhideWhenUsed="1"/>
     <w:lsdException w:name="Unresolved Mention" w:semiHidden="1" w:unhideWhenUsed="1"/>
     <w:lsdException w:name="Smart Link" w:semiHidden="1" w:unhideWhenUsed="1"/>
-    <w:lsdException w:name="Smart Link Error" w:semiHidden="1" w:unhideWhenUsed="1"/>
   </w:latentStyles>
   <w:style w:type="paragraph" w:default="1" w:styleId="Normal">
     <w:name w:val="Normal"/>

</xml_diff>

<commit_message>
Final version of the wireframe
Changed the UI according to the corrections
</commit_message>
<xml_diff>
--- a/Protótipo de interfaces.docx
+++ b/Protótipo de interfaces.docx
@@ -2,13 +2,6 @@
 <file path=word/document.xml><?xml version="1.0" encoding="utf-8"?>
 <w:document xmlns:wpc="http://schemas.microsoft.com/office/word/2010/wordprocessingCanvas" xmlns:cx="http://schemas.microsoft.com/office/drawing/2014/chartex" xmlns:cx1="http://schemas.microsoft.com/office/drawing/2015/9/8/chartex" xmlns:cx2="http://schemas.microsoft.com/office/drawing/2015/10/21/chartex" xmlns:cx3="http://schemas.microsoft.com/office/drawing/2016/5/9/chartex" xmlns:cx4="http://schemas.microsoft.com/office/drawing/2016/5/10/chartex" xmlns:cx5="http://schemas.microsoft.com/office/drawing/2016/5/11/chartex" xmlns:cx6="http://schemas.microsoft.com/office/drawing/2016/5/12/chartex" xmlns:cx7="http://schemas.microsoft.com/office/drawing/2016/5/13/chartex" xmlns:cx8="http://schemas.microsoft.com/office/drawing/2016/5/14/chartex" xmlns:mc="http://schemas.openxmlformats.org/markup-compatibility/2006" xmlns:aink="http://schemas.microsoft.com/office/drawing/2016/ink" xmlns:am3d="http://schemas.microsoft.com/office/drawing/2017/model3d" xmlns:o="urn:schemas-microsoft-com:office:office" xmlns:r="http://schemas.openxmlformats.org/officeDocument/2006/relationships" xmlns:m="http://schemas.openxmlformats.org/officeDocument/2006/math" xmlns:v="urn:schemas-microsoft-com:vml" xmlns:wp14="http://schemas.microsoft.com/office/word/2010/wordprocessingDrawing" xmlns:wp="http://schemas.openxmlformats.org/drawingml/2006/wordprocessingDrawing" xmlns:w10="urn:schemas-microsoft-com:office:word" xmlns:w="http://schemas.openxmlformats.org/wordprocessingml/2006/main" xmlns:w14="http://schemas.microsoft.com/office/word/2010/wordml" xmlns:w15="http://schemas.microsoft.com/office/word/2012/wordml" xmlns:w16cid="http://schemas.microsoft.com/office/word/2016/wordml/cid" xmlns:w16se="http://schemas.microsoft.com/office/word/2015/wordml/symex" xmlns:wpg="http://schemas.microsoft.com/office/word/2010/wordprocessingGroup" xmlns:wpi="http://schemas.microsoft.com/office/word/2010/wordprocessingInk" xmlns:wne="http://schemas.microsoft.com/office/word/2006/wordml" xmlns:wps="http://schemas.microsoft.com/office/word/2010/wordprocessingShape" mc:Ignorable="w14 w15 w16se w16cid wp14">
   <w:body>
-    <w:p>
-      <w:pPr>
-        <w:rPr>
-          <w:noProof/>
-        </w:rPr>
-      </w:pPr>
-    </w:p>
     <w:p>
       <w:r>
         <w:rPr>
@@ -18,7 +11,7 @@
           <wp:inline distT="0" distB="0" distL="0" distR="0">
             <wp:extent cx="5943600" cy="5381625"/>
             <wp:effectExtent l="0" t="0" r="0" b="9525"/>
-            <wp:docPr id="15" name="Imagen 15"/>
+            <wp:docPr id="1" name="Imagen 1"/>
             <wp:cNvGraphicFramePr>
               <a:graphicFrameLocks xmlns:a="http://schemas.openxmlformats.org/drawingml/2006/main" noChangeAspect="1"/>
             </wp:cNvGraphicFramePr>
@@ -26,7 +19,7 @@
               <a:graphicData uri="http://schemas.openxmlformats.org/drawingml/2006/picture">
                 <pic:pic xmlns:pic="http://schemas.openxmlformats.org/drawingml/2006/picture">
                   <pic:nvPicPr>
-                    <pic:cNvPr id="0" name="Picture 15"/>
+                    <pic:cNvPr id="0" name="Picture 1"/>
                     <pic:cNvPicPr>
                       <a:picLocks noChangeAspect="1" noChangeArrowheads="1"/>
                     </pic:cNvPicPr>
@@ -64,7 +57,6 @@
         </w:drawing>
       </w:r>
     </w:p>
-    <w:p/>
     <w:p>
       <w:r>
         <w:rPr>
@@ -75,7 +67,7 @@
           <wp:inline distT="0" distB="0" distL="0" distR="0">
             <wp:extent cx="5943600" cy="5381625"/>
             <wp:effectExtent l="0" t="0" r="0" b="9525"/>
-            <wp:docPr id="17" name="Imagen 17"/>
+            <wp:docPr id="2" name="Imagen 2"/>
             <wp:cNvGraphicFramePr>
               <a:graphicFrameLocks xmlns:a="http://schemas.openxmlformats.org/drawingml/2006/main" noChangeAspect="1"/>
             </wp:cNvGraphicFramePr>
@@ -83,7 +75,7 @@
               <a:graphicData uri="http://schemas.openxmlformats.org/drawingml/2006/picture">
                 <pic:pic xmlns:pic="http://schemas.openxmlformats.org/drawingml/2006/picture">
                   <pic:nvPicPr>
-                    <pic:cNvPr id="0" name="Picture 17"/>
+                    <pic:cNvPr id="0" name="Picture 2"/>
                     <pic:cNvPicPr>
                       <a:picLocks noChangeAspect="1" noChangeArrowheads="1"/>
                     </pic:cNvPicPr>
@@ -131,7 +123,7 @@
           <wp:inline distT="0" distB="0" distL="0" distR="0">
             <wp:extent cx="5943600" cy="5381625"/>
             <wp:effectExtent l="0" t="0" r="0" b="9525"/>
-            <wp:docPr id="19" name="Imagen 19"/>
+            <wp:docPr id="3" name="Imagen 3"/>
             <wp:cNvGraphicFramePr>
               <a:graphicFrameLocks xmlns:a="http://schemas.openxmlformats.org/drawingml/2006/main" noChangeAspect="1"/>
             </wp:cNvGraphicFramePr>
@@ -139,7 +131,7 @@
               <a:graphicData uri="http://schemas.openxmlformats.org/drawingml/2006/picture">
                 <pic:pic xmlns:pic="http://schemas.openxmlformats.org/drawingml/2006/picture">
                   <pic:nvPicPr>
-                    <pic:cNvPr id="0" name="Picture 19"/>
+                    <pic:cNvPr id="0" name="Picture 3"/>
                     <pic:cNvPicPr>
                       <a:picLocks noChangeAspect="1" noChangeArrowheads="1"/>
                     </pic:cNvPicPr>
@@ -187,7 +179,7 @@
           <wp:inline distT="0" distB="0" distL="0" distR="0">
             <wp:extent cx="5943600" cy="5381625"/>
             <wp:effectExtent l="0" t="0" r="0" b="9525"/>
-            <wp:docPr id="20" name="Imagen 20"/>
+            <wp:docPr id="4" name="Imagen 4"/>
             <wp:cNvGraphicFramePr>
               <a:graphicFrameLocks xmlns:a="http://schemas.openxmlformats.org/drawingml/2006/main" noChangeAspect="1"/>
             </wp:cNvGraphicFramePr>
@@ -195,7 +187,7 @@
               <a:graphicData uri="http://schemas.openxmlformats.org/drawingml/2006/picture">
                 <pic:pic xmlns:pic="http://schemas.openxmlformats.org/drawingml/2006/picture">
                   <pic:nvPicPr>
-                    <pic:cNvPr id="0" name="Picture 20"/>
+                    <pic:cNvPr id="0" name="Picture 4"/>
                     <pic:cNvPicPr>
                       <a:picLocks noChangeAspect="1" noChangeArrowheads="1"/>
                     </pic:cNvPicPr>
@@ -243,7 +235,7 @@
           <wp:inline distT="0" distB="0" distL="0" distR="0">
             <wp:extent cx="5943600" cy="5381625"/>
             <wp:effectExtent l="0" t="0" r="0" b="9525"/>
-            <wp:docPr id="21" name="Imagen 21"/>
+            <wp:docPr id="5" name="Imagen 5"/>
             <wp:cNvGraphicFramePr>
               <a:graphicFrameLocks xmlns:a="http://schemas.openxmlformats.org/drawingml/2006/main" noChangeAspect="1"/>
             </wp:cNvGraphicFramePr>
@@ -251,7 +243,7 @@
               <a:graphicData uri="http://schemas.openxmlformats.org/drawingml/2006/picture">
                 <pic:pic xmlns:pic="http://schemas.openxmlformats.org/drawingml/2006/picture">
                   <pic:nvPicPr>
-                    <pic:cNvPr id="0" name="Picture 21"/>
+                    <pic:cNvPr id="0" name="Picture 5"/>
                     <pic:cNvPicPr>
                       <a:picLocks noChangeAspect="1" noChangeArrowheads="1"/>
                     </pic:cNvPicPr>
@@ -299,7 +291,7 @@
           <wp:inline distT="0" distB="0" distL="0" distR="0">
             <wp:extent cx="5943600" cy="5381625"/>
             <wp:effectExtent l="0" t="0" r="0" b="9525"/>
-            <wp:docPr id="22" name="Imagen 22"/>
+            <wp:docPr id="6" name="Imagen 6"/>
             <wp:cNvGraphicFramePr>
               <a:graphicFrameLocks xmlns:a="http://schemas.openxmlformats.org/drawingml/2006/main" noChangeAspect="1"/>
             </wp:cNvGraphicFramePr>
@@ -307,7 +299,7 @@
               <a:graphicData uri="http://schemas.openxmlformats.org/drawingml/2006/picture">
                 <pic:pic xmlns:pic="http://schemas.openxmlformats.org/drawingml/2006/picture">
                   <pic:nvPicPr>
-                    <pic:cNvPr id="0" name="Picture 22"/>
+                    <pic:cNvPr id="0" name="Picture 6"/>
                     <pic:cNvPicPr>
                       <a:picLocks noChangeAspect="1" noChangeArrowheads="1"/>
                     </pic:cNvPicPr>
@@ -355,7 +347,7 @@
           <wp:inline distT="0" distB="0" distL="0" distR="0">
             <wp:extent cx="5943600" cy="5381625"/>
             <wp:effectExtent l="0" t="0" r="0" b="9525"/>
-            <wp:docPr id="24" name="Imagen 24"/>
+            <wp:docPr id="7" name="Imagen 7"/>
             <wp:cNvGraphicFramePr>
               <a:graphicFrameLocks xmlns:a="http://schemas.openxmlformats.org/drawingml/2006/main" noChangeAspect="1"/>
             </wp:cNvGraphicFramePr>
@@ -363,7 +355,7 @@
               <a:graphicData uri="http://schemas.openxmlformats.org/drawingml/2006/picture">
                 <pic:pic xmlns:pic="http://schemas.openxmlformats.org/drawingml/2006/picture">
                   <pic:nvPicPr>
-                    <pic:cNvPr id="0" name="Picture 24"/>
+                    <pic:cNvPr id="0" name="Picture 7"/>
                     <pic:cNvPicPr>
                       <a:picLocks noChangeAspect="1" noChangeArrowheads="1"/>
                     </pic:cNvPicPr>
@@ -411,7 +403,7 @@
           <wp:inline distT="0" distB="0" distL="0" distR="0">
             <wp:extent cx="5943600" cy="5381625"/>
             <wp:effectExtent l="0" t="0" r="0" b="9525"/>
-            <wp:docPr id="23" name="Imagen 23"/>
+            <wp:docPr id="8" name="Imagen 8"/>
             <wp:cNvGraphicFramePr>
               <a:graphicFrameLocks xmlns:a="http://schemas.openxmlformats.org/drawingml/2006/main" noChangeAspect="1"/>
             </wp:cNvGraphicFramePr>
@@ -419,7 +411,7 @@
               <a:graphicData uri="http://schemas.openxmlformats.org/drawingml/2006/picture">
                 <pic:pic xmlns:pic="http://schemas.openxmlformats.org/drawingml/2006/picture">
                   <pic:nvPicPr>
-                    <pic:cNvPr id="0" name="Picture 23"/>
+                    <pic:cNvPr id="0" name="Picture 8"/>
                     <pic:cNvPicPr>
                       <a:picLocks noChangeAspect="1" noChangeArrowheads="1"/>
                     </pic:cNvPicPr>
@@ -467,7 +459,7 @@
           <wp:inline distT="0" distB="0" distL="0" distR="0">
             <wp:extent cx="5943600" cy="5381625"/>
             <wp:effectExtent l="0" t="0" r="0" b="9525"/>
-            <wp:docPr id="26" name="Imagen 26"/>
+            <wp:docPr id="9" name="Imagen 9"/>
             <wp:cNvGraphicFramePr>
               <a:graphicFrameLocks xmlns:a="http://schemas.openxmlformats.org/drawingml/2006/main" noChangeAspect="1"/>
             </wp:cNvGraphicFramePr>
@@ -475,7 +467,7 @@
               <a:graphicData uri="http://schemas.openxmlformats.org/drawingml/2006/picture">
                 <pic:pic xmlns:pic="http://schemas.openxmlformats.org/drawingml/2006/picture">
                   <pic:nvPicPr>
-                    <pic:cNvPr id="0" name="Picture 26"/>
+                    <pic:cNvPr id="0" name="Picture 9"/>
                     <pic:cNvPicPr>
                       <a:picLocks noChangeAspect="1" noChangeArrowheads="1"/>
                     </pic:cNvPicPr>
@@ -523,7 +515,7 @@
           <wp:inline distT="0" distB="0" distL="0" distR="0">
             <wp:extent cx="5943600" cy="5381625"/>
             <wp:effectExtent l="0" t="0" r="0" b="9525"/>
-            <wp:docPr id="27" name="Imagen 27"/>
+            <wp:docPr id="10" name="Imagen 10"/>
             <wp:cNvGraphicFramePr>
               <a:graphicFrameLocks xmlns:a="http://schemas.openxmlformats.org/drawingml/2006/main" noChangeAspect="1"/>
             </wp:cNvGraphicFramePr>
@@ -531,126 +523,13 @@
               <a:graphicData uri="http://schemas.openxmlformats.org/drawingml/2006/picture">
                 <pic:pic xmlns:pic="http://schemas.openxmlformats.org/drawingml/2006/picture">
                   <pic:nvPicPr>
-                    <pic:cNvPr id="0" name="Picture 27"/>
+                    <pic:cNvPr id="0" name="Picture 10"/>
                     <pic:cNvPicPr>
                       <a:picLocks noChangeAspect="1" noChangeArrowheads="1"/>
                     </pic:cNvPicPr>
                   </pic:nvPicPr>
                   <pic:blipFill>
                     <a:blip r:embed="rId13">
-                      <a:extLst>
-                        <a:ext uri="{28A0092B-C50C-407E-A947-70E740481C1C}">
-                          <a14:useLocalDpi xmlns:a14="http://schemas.microsoft.com/office/drawing/2010/main" val="0"/>
-                        </a:ext>
-                      </a:extLst>
-                    </a:blip>
-                    <a:srcRect/>
-                    <a:stretch>
-                      <a:fillRect/>
-                    </a:stretch>
-                  </pic:blipFill>
-                  <pic:spPr bwMode="auto">
-                    <a:xfrm>
-                      <a:off x="0" y="0"/>
-                      <a:ext cx="5943600" cy="5381625"/>
-                    </a:xfrm>
-                    <a:prstGeom prst="rect">
-                      <a:avLst/>
-                    </a:prstGeom>
-                    <a:noFill/>
-                    <a:ln>
-                      <a:noFill/>
-                    </a:ln>
-                  </pic:spPr>
-                </pic:pic>
-              </a:graphicData>
-            </a:graphic>
-          </wp:inline>
-        </w:drawing>
-      </w:r>
-    </w:p>
-    <w:p/>
-    <w:p>
-      <w:r>
-        <w:rPr>
-          <w:noProof/>
-        </w:rPr>
-        <w:lastRenderedPageBreak/>
-        <w:drawing>
-          <wp:inline distT="0" distB="0" distL="0" distR="0">
-            <wp:extent cx="5943600" cy="5381625"/>
-            <wp:effectExtent l="0" t="0" r="0" b="9525"/>
-            <wp:docPr id="28" name="Imagen 28"/>
-            <wp:cNvGraphicFramePr>
-              <a:graphicFrameLocks xmlns:a="http://schemas.openxmlformats.org/drawingml/2006/main" noChangeAspect="1"/>
-            </wp:cNvGraphicFramePr>
-            <a:graphic xmlns:a="http://schemas.openxmlformats.org/drawingml/2006/main">
-              <a:graphicData uri="http://schemas.openxmlformats.org/drawingml/2006/picture">
-                <pic:pic xmlns:pic="http://schemas.openxmlformats.org/drawingml/2006/picture">
-                  <pic:nvPicPr>
-                    <pic:cNvPr id="0" name="Picture 28"/>
-                    <pic:cNvPicPr>
-                      <a:picLocks noChangeAspect="1" noChangeArrowheads="1"/>
-                    </pic:cNvPicPr>
-                  </pic:nvPicPr>
-                  <pic:blipFill>
-                    <a:blip r:embed="rId14">
-                      <a:extLst>
-                        <a:ext uri="{28A0092B-C50C-407E-A947-70E740481C1C}">
-                          <a14:useLocalDpi xmlns:a14="http://schemas.microsoft.com/office/drawing/2010/main" val="0"/>
-                        </a:ext>
-                      </a:extLst>
-                    </a:blip>
-                    <a:srcRect/>
-                    <a:stretch>
-                      <a:fillRect/>
-                    </a:stretch>
-                  </pic:blipFill>
-                  <pic:spPr bwMode="auto">
-                    <a:xfrm>
-                      <a:off x="0" y="0"/>
-                      <a:ext cx="5943600" cy="5381625"/>
-                    </a:xfrm>
-                    <a:prstGeom prst="rect">
-                      <a:avLst/>
-                    </a:prstGeom>
-                    <a:noFill/>
-                    <a:ln>
-                      <a:noFill/>
-                    </a:ln>
-                  </pic:spPr>
-                </pic:pic>
-              </a:graphicData>
-            </a:graphic>
-          </wp:inline>
-        </w:drawing>
-      </w:r>
-    </w:p>
-    <w:p>
-      <w:r>
-        <w:rPr>
-          <w:noProof/>
-        </w:rPr>
-        <w:lastRenderedPageBreak/>
-        <w:drawing>
-          <wp:inline distT="0" distB="0" distL="0" distR="0">
-            <wp:extent cx="5943600" cy="5381625"/>
-            <wp:effectExtent l="0" t="0" r="0" b="9525"/>
-            <wp:docPr id="29" name="Imagen 29"/>
-            <wp:cNvGraphicFramePr>
-              <a:graphicFrameLocks xmlns:a="http://schemas.openxmlformats.org/drawingml/2006/main" noChangeAspect="1"/>
-            </wp:cNvGraphicFramePr>
-            <a:graphic xmlns:a="http://schemas.openxmlformats.org/drawingml/2006/main">
-              <a:graphicData uri="http://schemas.openxmlformats.org/drawingml/2006/picture">
-                <pic:pic xmlns:pic="http://schemas.openxmlformats.org/drawingml/2006/picture">
-                  <pic:nvPicPr>
-                    <pic:cNvPr id="0" name="Picture 29"/>
-                    <pic:cNvPicPr>
-                      <a:picLocks noChangeAspect="1" noChangeArrowheads="1"/>
-                    </pic:cNvPicPr>
-                  </pic:nvPicPr>
-                  <pic:blipFill>
-                    <a:blip r:embed="rId15">
                       <a:extLst>
                         <a:ext uri="{28A0092B-C50C-407E-A947-70E740481C1C}">
                           <a14:useLocalDpi xmlns:a14="http://schemas.microsoft.com/office/drawing/2010/main" val="0"/>
@@ -694,7 +573,7 @@
           <wp:inline distT="0" distB="0" distL="0" distR="0">
             <wp:extent cx="5943600" cy="5381625"/>
             <wp:effectExtent l="0" t="0" r="0" b="9525"/>
-            <wp:docPr id="31" name="Imagen 31"/>
+            <wp:docPr id="11" name="Imagen 11"/>
             <wp:cNvGraphicFramePr>
               <a:graphicFrameLocks xmlns:a="http://schemas.openxmlformats.org/drawingml/2006/main" noChangeAspect="1"/>
             </wp:cNvGraphicFramePr>
@@ -702,13 +581,13 @@
               <a:graphicData uri="http://schemas.openxmlformats.org/drawingml/2006/picture">
                 <pic:pic xmlns:pic="http://schemas.openxmlformats.org/drawingml/2006/picture">
                   <pic:nvPicPr>
-                    <pic:cNvPr id="0" name="Picture 31"/>
+                    <pic:cNvPr id="0" name="Picture 11"/>
                     <pic:cNvPicPr>
                       <a:picLocks noChangeAspect="1" noChangeArrowheads="1"/>
                     </pic:cNvPicPr>
                   </pic:nvPicPr>
                   <pic:blipFill>
-                    <a:blip r:embed="rId16">
+                    <a:blip r:embed="rId14">
                       <a:extLst>
                         <a:ext uri="{28A0092B-C50C-407E-A947-70E740481C1C}">
                           <a14:useLocalDpi xmlns:a14="http://schemas.microsoft.com/office/drawing/2010/main" val="0"/>
@@ -740,63 +619,6 @@
         </w:drawing>
       </w:r>
     </w:p>
-    <w:p>
-      <w:r>
-        <w:rPr>
-          <w:noProof/>
-        </w:rPr>
-        <w:lastRenderedPageBreak/>
-        <w:drawing>
-          <wp:inline distT="0" distB="0" distL="0" distR="0">
-            <wp:extent cx="5943600" cy="5381625"/>
-            <wp:effectExtent l="0" t="0" r="0" b="9525"/>
-            <wp:docPr id="30" name="Imagen 30"/>
-            <wp:cNvGraphicFramePr>
-              <a:graphicFrameLocks xmlns:a="http://schemas.openxmlformats.org/drawingml/2006/main" noChangeAspect="1"/>
-            </wp:cNvGraphicFramePr>
-            <a:graphic xmlns:a="http://schemas.openxmlformats.org/drawingml/2006/main">
-              <a:graphicData uri="http://schemas.openxmlformats.org/drawingml/2006/picture">
-                <pic:pic xmlns:pic="http://schemas.openxmlformats.org/drawingml/2006/picture">
-                  <pic:nvPicPr>
-                    <pic:cNvPr id="0" name="Picture 30"/>
-                    <pic:cNvPicPr>
-                      <a:picLocks noChangeAspect="1" noChangeArrowheads="1"/>
-                    </pic:cNvPicPr>
-                  </pic:nvPicPr>
-                  <pic:blipFill>
-                    <a:blip r:embed="rId17">
-                      <a:extLst>
-                        <a:ext uri="{28A0092B-C50C-407E-A947-70E740481C1C}">
-                          <a14:useLocalDpi xmlns:a14="http://schemas.microsoft.com/office/drawing/2010/main" val="0"/>
-                        </a:ext>
-                      </a:extLst>
-                    </a:blip>
-                    <a:srcRect/>
-                    <a:stretch>
-                      <a:fillRect/>
-                    </a:stretch>
-                  </pic:blipFill>
-                  <pic:spPr bwMode="auto">
-                    <a:xfrm>
-                      <a:off x="0" y="0"/>
-                      <a:ext cx="5943600" cy="5381625"/>
-                    </a:xfrm>
-                    <a:prstGeom prst="rect">
-                      <a:avLst/>
-                    </a:prstGeom>
-                    <a:noFill/>
-                    <a:ln>
-                      <a:noFill/>
-                    </a:ln>
-                  </pic:spPr>
-                </pic:pic>
-              </a:graphicData>
-            </a:graphic>
-          </wp:inline>
-        </w:drawing>
-      </w:r>
-    </w:p>
-    <w:p/>
     <w:sectPr>
       <w:pgSz w:w="12240" w:h="15840"/>
       <w:pgMar w:top="1440" w:right="1440" w:bottom="1440" w:left="1440" w:header="709" w:footer="709" w:gutter="0"/>

</xml_diff>